<commit_message>
added transcripts in doc format
</commit_message>
<xml_diff>
--- a/inst/extdata/trans1.docx
+++ b/inst/extdata/trans1.docx
@@ -16,7 +16,7 @@
         <w:rPr>
           <w:i/>
         </w:rPr>
-        <w:t>-</w:t>
+        <w:t>:</w:t>
       </w:r>
       <w:r>
         <w:tab/>
@@ -54,7 +54,7 @@
         <w:rPr>
           <w:i/>
         </w:rPr>
-        <w:t>-</w:t>
+        <w:t>:</w:t>
       </w:r>
       <w:r>
         <w:rPr>
@@ -110,8 +110,10 @@
         <w:rPr>
           <w:i/>
         </w:rPr>
-        <w:t>-</w:t>
-      </w:r>
+        <w:t>:</w:t>
+      </w:r>
+      <w:bookmarkStart w:id="0" w:name="_GoBack"/>
+      <w:bookmarkEnd w:id="0"/>
       <w:r>
         <w:tab/>
       </w:r>
@@ -181,10 +183,8 @@
         <w:rPr>
           <w:i/>
         </w:rPr>
-        <w:t>-</w:t>
-      </w:r>
-      <w:bookmarkStart w:id="0" w:name="_GoBack"/>
-      <w:bookmarkEnd w:id="0"/>
+        <w:t>:</w:t>
+      </w:r>
       <w:r>
         <w:tab/>
       </w:r>

</xml_diff>